<commit_message>
Modificamos el plan de pruebas de manera que sea mas coherente. Añadimos la clase que contiene las pruebas de aceptacion del plan de pruebas del menu principal y con estas las pruebas de sistema, ya que si estas pruebas se ejecutan en un dispositivo con el sistema operativo de android icecream, estaremos realizando tanto las de aceptación como las de sistema conjuntamente.
Falta por desarrollar las pruebas de integración y las pruebas unitarias.
</commit_message>
<xml_diff>
--- a/Docs/Test Plans/Plan de pruebas.docx
+++ b/Docs/Test Plans/Plan de pruebas.docx
@@ -1,6 +1,6 @@
 
 <file path=word/document.xml><?xml version="1.0" encoding="utf-8"?>
-<w:document xmlns:wpc="http://schemas.microsoft.com/office/word/2010/wordprocessingCanvas" xmlns:cx="http://schemas.microsoft.com/office/drawing/2014/chartex" xmlns:mc="http://schemas.openxmlformats.org/markup-compatibility/2006" xmlns:o="urn:schemas-microsoft-com:office:office" xmlns:r="http://schemas.openxmlformats.org/officeDocument/2006/relationships" xmlns:m="http://schemas.openxmlformats.org/officeDocument/2006/math" xmlns:v="urn:schemas-microsoft-com:vml" xmlns:wp14="http://schemas.microsoft.com/office/word/2010/wordprocessingDrawing" xmlns:wp="http://schemas.openxmlformats.org/drawingml/2006/wordprocessingDrawing" xmlns:w10="urn:schemas-microsoft-com:office:word" xmlns:w="http://schemas.openxmlformats.org/wordprocessingml/2006/main" xmlns:w14="http://schemas.microsoft.com/office/word/2010/wordml" xmlns:w15="http://schemas.microsoft.com/office/word/2012/wordml" xmlns:w16se="http://schemas.microsoft.com/office/word/2015/wordml/symex" xmlns:wpg="http://schemas.microsoft.com/office/word/2010/wordprocessingGroup" xmlns:wpi="http://schemas.microsoft.com/office/word/2010/wordprocessingInk" xmlns:wne="http://schemas.microsoft.com/office/word/2006/wordml" xmlns:wps="http://schemas.microsoft.com/office/word/2010/wordprocessingShape" mc:Ignorable="w14 w15 w16se wp14">
+<w:document xmlns:wpc="http://schemas.microsoft.com/office/word/2010/wordprocessingCanvas" xmlns:cx="http://schemas.microsoft.com/office/drawing/2014/chartex" xmlns:cx1="http://schemas.microsoft.com/office/drawing/2015/9/8/chartex" xmlns:cx2="http://schemas.microsoft.com/office/drawing/2015/10/21/chartex" xmlns:cx3="http://schemas.microsoft.com/office/drawing/2016/5/9/chartex" xmlns:cx4="http://schemas.microsoft.com/office/drawing/2016/5/10/chartex" xmlns:cx5="http://schemas.microsoft.com/office/drawing/2016/5/11/chartex" xmlns:cx6="http://schemas.microsoft.com/office/drawing/2016/5/12/chartex" xmlns:cx7="http://schemas.microsoft.com/office/drawing/2016/5/13/chartex" xmlns:cx8="http://schemas.microsoft.com/office/drawing/2016/5/14/chartex" xmlns:mc="http://schemas.openxmlformats.org/markup-compatibility/2006" xmlns:aink="http://schemas.microsoft.com/office/drawing/2016/ink" xmlns:am3d="http://schemas.microsoft.com/office/drawing/2017/model3d" xmlns:o="urn:schemas-microsoft-com:office:office" xmlns:r="http://schemas.openxmlformats.org/officeDocument/2006/relationships" xmlns:m="http://schemas.openxmlformats.org/officeDocument/2006/math" xmlns:v="urn:schemas-microsoft-com:vml" xmlns:wp14="http://schemas.microsoft.com/office/word/2010/wordprocessingDrawing" xmlns:wp="http://schemas.openxmlformats.org/drawingml/2006/wordprocessingDrawing" xmlns:w10="urn:schemas-microsoft-com:office:word" xmlns:w="http://schemas.openxmlformats.org/wordprocessingml/2006/main" xmlns:w14="http://schemas.microsoft.com/office/word/2010/wordml" xmlns:w15="http://schemas.microsoft.com/office/word/2012/wordml" xmlns:w16cid="http://schemas.microsoft.com/office/word/2016/wordml/cid" xmlns:w16se="http://schemas.microsoft.com/office/word/2015/wordml/symex" xmlns:wpg="http://schemas.microsoft.com/office/word/2010/wordprocessingGroup" xmlns:wpi="http://schemas.microsoft.com/office/word/2010/wordprocessingInk" xmlns:wne="http://schemas.microsoft.com/office/word/2006/wordml" xmlns:wps="http://schemas.microsoft.com/office/word/2010/wordprocessingShape" mc:Ignorable="w14 w15 w16se w16cid wp14">
   <w:body>
     <w:p>
       <w:pPr>
@@ -68,6 +68,124 @@
           <w:szCs w:val="24"/>
         </w:rPr>
       </w:pPr>
+    </w:p>
+    <w:p>
+      <w:pPr>
+        <w:rPr>
+          <w:sz w:val="24"/>
+          <w:szCs w:val="24"/>
+          <w:u w:val="single"/>
+        </w:rPr>
+      </w:pPr>
+      <w:r>
+        <w:rPr>
+          <w:sz w:val="24"/>
+          <w:szCs w:val="24"/>
+          <w:u w:val="single"/>
+        </w:rPr>
+        <w:t>Diagrama de clases orientativo</w:t>
+      </w:r>
+    </w:p>
+    <w:p>
+      <w:pPr>
+        <w:rPr>
+          <w:sz w:val="24"/>
+          <w:szCs w:val="24"/>
+        </w:rPr>
+      </w:pPr>
+      <w:r>
+        <w:rPr>
+          <w:sz w:val="24"/>
+          <w:szCs w:val="24"/>
+        </w:rPr>
+        <w:t>//TODO</w:t>
+      </w:r>
+      <w:r>
+        <w:rPr>
+          <w:sz w:val="24"/>
+          <w:szCs w:val="24"/>
+        </w:rPr>
+        <w:t xml:space="preserve"> crear el diagrama de clases una vez acabada la app desde </w:t>
+      </w:r>
+      <w:proofErr w:type="spellStart"/>
+      <w:r>
+        <w:rPr>
+          <w:sz w:val="24"/>
+          <w:szCs w:val="24"/>
+        </w:rPr>
+        <w:t>MagicDraw</w:t>
+      </w:r>
+      <w:proofErr w:type="spellEnd"/>
+      <w:r>
+        <w:rPr>
+          <w:sz w:val="24"/>
+          <w:szCs w:val="24"/>
+        </w:rPr>
+        <w:t xml:space="preserve"> para dar una mejor presentación.</w:t>
+      </w:r>
+    </w:p>
+    <w:p>
+      <w:pPr>
+        <w:rPr>
+          <w:sz w:val="24"/>
+          <w:szCs w:val="24"/>
+          <w:u w:val="single"/>
+        </w:rPr>
+      </w:pPr>
+      <w:r>
+        <w:rPr>
+          <w:sz w:val="24"/>
+          <w:szCs w:val="24"/>
+          <w:u w:val="single"/>
+        </w:rPr>
+        <w:t>Diagrama de componentes orientativo</w:t>
+      </w:r>
+    </w:p>
+    <w:p>
+      <w:pPr>
+        <w:rPr>
+          <w:sz w:val="24"/>
+          <w:szCs w:val="24"/>
+        </w:rPr>
+      </w:pPr>
+      <w:r>
+        <w:rPr>
+          <w:sz w:val="24"/>
+          <w:szCs w:val="24"/>
+        </w:rPr>
+        <w:t>//</w:t>
+      </w:r>
+      <w:r>
+        <w:rPr>
+          <w:sz w:val="24"/>
+          <w:szCs w:val="24"/>
+        </w:rPr>
+        <w:t xml:space="preserve">TODO crear diagrama de componentes una vez hecha la aplicación desde </w:t>
+      </w:r>
+      <w:proofErr w:type="spellStart"/>
+      <w:r>
+        <w:rPr>
+          <w:sz w:val="24"/>
+          <w:szCs w:val="24"/>
+        </w:rPr>
+        <w:t>MagicDraw</w:t>
+      </w:r>
+      <w:proofErr w:type="spellEnd"/>
+      <w:r>
+        <w:rPr>
+          <w:sz w:val="24"/>
+          <w:szCs w:val="24"/>
+        </w:rPr>
+        <w:t>.</w:t>
+      </w:r>
+    </w:p>
+    <w:p>
+      <w:pPr>
+        <w:rPr>
+          <w:sz w:val="24"/>
+          <w:szCs w:val="24"/>
+        </w:rPr>
+      </w:pPr>
       <w:bookmarkStart w:id="0" w:name="_GoBack"/>
       <w:bookmarkEnd w:id="0"/>
     </w:p>
@@ -85,116 +203,6 @@
           <w:szCs w:val="24"/>
           <w:u w:val="single"/>
         </w:rPr>
-        <w:t>Diagrama de clases orientativo</w:t>
-      </w:r>
-    </w:p>
-    <w:p>
-      <w:pPr>
-        <w:rPr>
-          <w:sz w:val="24"/>
-          <w:szCs w:val="24"/>
-        </w:rPr>
-      </w:pPr>
-      <w:r>
-        <w:rPr>
-          <w:sz w:val="24"/>
-          <w:szCs w:val="24"/>
-        </w:rPr>
-        <w:t>//TODO</w:t>
-      </w:r>
-      <w:r>
-        <w:rPr>
-          <w:sz w:val="24"/>
-          <w:szCs w:val="24"/>
-        </w:rPr>
-        <w:t xml:space="preserve"> crear el diagrama de clases una vez acabada la app desde </w:t>
-      </w:r>
-      <w:proofErr w:type="spellStart"/>
-      <w:r>
-        <w:rPr>
-          <w:sz w:val="24"/>
-          <w:szCs w:val="24"/>
-        </w:rPr>
-        <w:t>MagicDraw</w:t>
-      </w:r>
-      <w:proofErr w:type="spellEnd"/>
-      <w:r>
-        <w:rPr>
-          <w:sz w:val="24"/>
-          <w:szCs w:val="24"/>
-        </w:rPr>
-        <w:t xml:space="preserve"> para dar una mejor presentación.</w:t>
-      </w:r>
-    </w:p>
-    <w:p>
-      <w:pPr>
-        <w:rPr>
-          <w:sz w:val="24"/>
-          <w:szCs w:val="24"/>
-          <w:u w:val="single"/>
-        </w:rPr>
-      </w:pPr>
-      <w:r>
-        <w:rPr>
-          <w:sz w:val="24"/>
-          <w:szCs w:val="24"/>
-          <w:u w:val="single"/>
-        </w:rPr>
-        <w:t>Diagrama de componentes orientativo</w:t>
-      </w:r>
-    </w:p>
-    <w:p>
-      <w:pPr>
-        <w:rPr>
-          <w:sz w:val="24"/>
-          <w:szCs w:val="24"/>
-        </w:rPr>
-      </w:pPr>
-      <w:r>
-        <w:rPr>
-          <w:sz w:val="24"/>
-          <w:szCs w:val="24"/>
-        </w:rPr>
-        <w:t>//</w:t>
-      </w:r>
-      <w:r>
-        <w:rPr>
-          <w:sz w:val="24"/>
-          <w:szCs w:val="24"/>
-        </w:rPr>
-        <w:t xml:space="preserve">TODO crear diagrama de componentes una vez hecha la aplicación desde </w:t>
-      </w:r>
-      <w:proofErr w:type="spellStart"/>
-      <w:r>
-        <w:rPr>
-          <w:sz w:val="24"/>
-          <w:szCs w:val="24"/>
-        </w:rPr>
-        <w:t>MagicDraw</w:t>
-      </w:r>
-      <w:proofErr w:type="spellEnd"/>
-      <w:r>
-        <w:rPr>
-          <w:sz w:val="24"/>
-          <w:szCs w:val="24"/>
-        </w:rPr>
-        <w:t>.</w:t>
-      </w:r>
-    </w:p>
-    <w:p>
-      <w:pPr>
-        <w:rPr>
-          <w:sz w:val="24"/>
-          <w:szCs w:val="24"/>
-          <w:u w:val="single"/>
-        </w:rPr>
-      </w:pPr>
-      <w:r>
-        <w:rPr>
-          <w:sz w:val="24"/>
-          <w:szCs w:val="24"/>
-          <w:u w:val="single"/>
-        </w:rPr>
         <w:t>Pruebas de aceptación</w:t>
       </w:r>
     </w:p>
@@ -226,279 +234,14 @@
         <w:rPr>
           <w:sz w:val="24"/>
           <w:szCs w:val="24"/>
-          <w:u w:val="single"/>
-        </w:rPr>
-      </w:pPr>
-    </w:p>
-    <w:p>
-      <w:pPr>
-        <w:rPr>
-          <w:sz w:val="24"/>
-          <w:szCs w:val="24"/>
-        </w:rPr>
-      </w:pPr>
-      <w:r>
-        <w:rPr>
-          <w:sz w:val="24"/>
-          <w:szCs w:val="24"/>
-        </w:rPr>
-        <w:t>A1:</w:t>
-      </w:r>
-      <w:r>
-        <w:rPr>
-          <w:sz w:val="24"/>
-          <w:szCs w:val="24"/>
-        </w:rPr>
-        <w:t xml:space="preserve"> </w:t>
-      </w:r>
-      <w:r>
-        <w:rPr>
-          <w:sz w:val="24"/>
-          <w:szCs w:val="24"/>
-        </w:rPr>
-        <w:t xml:space="preserve">Mostrar conjunto de </w:t>
-      </w:r>
-      <w:r>
-        <w:rPr>
-          <w:sz w:val="24"/>
-          <w:szCs w:val="24"/>
-        </w:rPr>
-        <w:t>opciones (s</w:t>
-      </w:r>
-      <w:r>
-        <w:rPr>
-          <w:sz w:val="24"/>
-          <w:szCs w:val="24"/>
-        </w:rPr>
-        <w:t>e muestran las diferentes opciones en formato lista</w:t>
-      </w:r>
-      <w:r>
-        <w:rPr>
-          <w:sz w:val="24"/>
-          <w:szCs w:val="24"/>
-        </w:rPr>
-        <w:t>)</w:t>
-      </w:r>
-      <w:r>
-        <w:rPr>
-          <w:sz w:val="24"/>
-          <w:szCs w:val="24"/>
-        </w:rPr>
-        <w:t>.</w:t>
-      </w:r>
-    </w:p>
-    <w:p>
-      <w:pPr>
-        <w:rPr>
-          <w:sz w:val="24"/>
-          <w:szCs w:val="24"/>
-        </w:rPr>
-      </w:pPr>
-      <w:r>
-        <w:rPr>
-          <w:sz w:val="24"/>
-          <w:szCs w:val="24"/>
-        </w:rPr>
-        <w:t>A2:</w:t>
-      </w:r>
-      <w:r>
-        <w:rPr>
-          <w:sz w:val="24"/>
-          <w:szCs w:val="24"/>
-        </w:rPr>
-        <w:t xml:space="preserve"> Formato de </w:t>
-      </w:r>
-      <w:r>
-        <w:rPr>
-          <w:sz w:val="24"/>
-          <w:szCs w:val="24"/>
-        </w:rPr>
-        <w:t xml:space="preserve">cada opción </w:t>
-      </w:r>
-      <w:r>
-        <w:rPr>
-          <w:sz w:val="24"/>
-          <w:szCs w:val="24"/>
-        </w:rPr>
-        <w:t>(</w:t>
-      </w:r>
-      <w:r>
-        <w:rPr>
-          <w:sz w:val="24"/>
-          <w:szCs w:val="24"/>
-        </w:rPr>
-        <w:t>c</w:t>
-      </w:r>
-      <w:r>
-        <w:rPr>
-          <w:sz w:val="24"/>
-          <w:szCs w:val="24"/>
-        </w:rPr>
-        <w:t>ada opción de la lista consta de un texto indicador de la funcionalidad y de un icono relacionado con la misma en la parte izquierda de la línea.</w:t>
-      </w:r>
-    </w:p>
-    <w:p>
-      <w:pPr>
-        <w:rPr>
-          <w:sz w:val="24"/>
-          <w:szCs w:val="24"/>
-        </w:rPr>
-      </w:pPr>
-      <w:r>
-        <w:rPr>
-          <w:sz w:val="24"/>
-          <w:szCs w:val="24"/>
-        </w:rPr>
-        <w:t>A3:</w:t>
-      </w:r>
-      <w:r>
-        <w:rPr>
-          <w:sz w:val="24"/>
-          <w:szCs w:val="24"/>
-        </w:rPr>
-        <w:t xml:space="preserve"> Contenido de la barra superior</w:t>
-      </w:r>
-      <w:r>
-        <w:rPr>
-          <w:sz w:val="24"/>
-          <w:szCs w:val="24"/>
-        </w:rPr>
-        <w:t xml:space="preserve"> </w:t>
-      </w:r>
-      <w:r>
-        <w:rPr>
-          <w:sz w:val="24"/>
-          <w:szCs w:val="24"/>
-        </w:rPr>
-        <w:t>(s</w:t>
-      </w:r>
-      <w:r>
-        <w:rPr>
-          <w:sz w:val="24"/>
-          <w:szCs w:val="24"/>
-        </w:rPr>
-        <w:t xml:space="preserve">e muestra en la parte superior de la pantalla, en el </w:t>
-      </w:r>
-      <w:proofErr w:type="spellStart"/>
-      <w:r>
-        <w:rPr>
-          <w:sz w:val="24"/>
-          <w:szCs w:val="24"/>
-        </w:rPr>
-        <w:t>action</w:t>
-      </w:r>
-      <w:proofErr w:type="spellEnd"/>
-      <w:r>
-        <w:rPr>
-          <w:sz w:val="24"/>
-          <w:szCs w:val="24"/>
-        </w:rPr>
-        <w:t xml:space="preserve"> bar, el icono de la aplicación en la parte izquierda y el nombre de la aplicación junto a ella</w:t>
-      </w:r>
-      <w:r>
-        <w:rPr>
-          <w:sz w:val="24"/>
-          <w:szCs w:val="24"/>
-        </w:rPr>
-        <w:t>, en la parte superior izquierda se muestra el botón de actualización)</w:t>
-      </w:r>
-      <w:r>
-        <w:rPr>
-          <w:sz w:val="24"/>
-          <w:szCs w:val="24"/>
-        </w:rPr>
-        <w:t>.</w:t>
-      </w:r>
-    </w:p>
-    <w:p>
-      <w:pPr>
-        <w:rPr>
-          <w:sz w:val="24"/>
-          <w:szCs w:val="24"/>
-        </w:rPr>
-      </w:pPr>
-      <w:r>
-        <w:rPr>
-          <w:sz w:val="24"/>
-          <w:szCs w:val="24"/>
-        </w:rPr>
-        <w:t>A4</w:t>
-      </w:r>
-      <w:r>
-        <w:rPr>
-          <w:sz w:val="24"/>
-          <w:szCs w:val="24"/>
-        </w:rPr>
-        <w:t>: Acceso líneas</w:t>
-      </w:r>
-    </w:p>
-    <w:p>
-      <w:pPr>
-        <w:pStyle w:val="Prrafodelista"/>
-        <w:numPr>
-          <w:ilvl w:val="0"/>
-          <w:numId w:val="2"/>
-        </w:numPr>
-        <w:rPr>
-          <w:sz w:val="24"/>
-          <w:szCs w:val="24"/>
-        </w:rPr>
-      </w:pPr>
-      <w:r>
-        <w:rPr>
-          <w:sz w:val="24"/>
-          <w:szCs w:val="24"/>
-        </w:rPr>
-        <w:t>Acceso válido (se muestra la pantalla de las líneas)</w:t>
-      </w:r>
-      <w:r>
-        <w:rPr>
-          <w:sz w:val="24"/>
-          <w:szCs w:val="24"/>
-        </w:rPr>
-        <w:t>.</w:t>
-      </w:r>
-    </w:p>
-    <w:p>
-      <w:pPr>
-        <w:pStyle w:val="Prrafodelista"/>
-        <w:numPr>
-          <w:ilvl w:val="0"/>
-          <w:numId w:val="2"/>
-        </w:numPr>
-        <w:rPr>
-          <w:sz w:val="24"/>
-          <w:szCs w:val="24"/>
-        </w:rPr>
-      </w:pPr>
-      <w:r>
-        <w:rPr>
-          <w:sz w:val="24"/>
-          <w:szCs w:val="24"/>
-        </w:rPr>
-        <w:t>Acceso no válido (ha habido un error en el código, no se puede acceder a la pantalla de líneas)</w:t>
-      </w:r>
-      <w:r>
-        <w:rPr>
-          <w:sz w:val="24"/>
-          <w:szCs w:val="24"/>
-        </w:rPr>
-        <w:t>.</w:t>
-      </w:r>
-    </w:p>
-    <w:p>
-      <w:pPr>
-        <w:rPr>
-          <w:sz w:val="24"/>
-          <w:szCs w:val="24"/>
-        </w:rPr>
-      </w:pPr>
-      <w:r>
-        <w:rPr>
-          <w:sz w:val="24"/>
-          <w:szCs w:val="24"/>
-        </w:rPr>
-        <w:t>A5</w:t>
+        </w:rPr>
+      </w:pPr>
+      <w:r>
+        <w:rPr>
+          <w:sz w:val="24"/>
+          <w:szCs w:val="24"/>
+        </w:rPr>
+        <w:t>A1</w:t>
       </w:r>
       <w:r>
         <w:rPr>
@@ -551,6 +294,28 @@
     </w:p>
     <w:p>
       <w:pPr>
+        <w:rPr>
+          <w:sz w:val="24"/>
+          <w:szCs w:val="24"/>
+        </w:rPr>
+      </w:pPr>
+      <w:r>
+        <w:rPr>
+          <w:sz w:val="24"/>
+          <w:szCs w:val="24"/>
+        </w:rPr>
+        <w:t>A2</w:t>
+      </w:r>
+      <w:r>
+        <w:rPr>
+          <w:sz w:val="24"/>
+          <w:szCs w:val="24"/>
+        </w:rPr>
+        <w:t>: Acceso líneas</w:t>
+      </w:r>
+    </w:p>
+    <w:p>
+      <w:pPr>
         <w:pStyle w:val="Prrafodelista"/>
         <w:numPr>
           <w:ilvl w:val="0"/>
@@ -566,37 +331,71 @@
           <w:sz w:val="24"/>
           <w:szCs w:val="24"/>
         </w:rPr>
-        <w:t>Acceso no válido (ha habido un error en el código no se puede acceder a la lista de favoritos)</w:t>
-      </w:r>
-      <w:r>
-        <w:rPr>
-          <w:sz w:val="24"/>
-          <w:szCs w:val="24"/>
-        </w:rPr>
-        <w:t>.</w:t>
-      </w:r>
-    </w:p>
-    <w:p>
-      <w:pPr>
-        <w:rPr>
-          <w:sz w:val="24"/>
-          <w:szCs w:val="24"/>
-        </w:rPr>
-      </w:pPr>
-    </w:p>
-    <w:p>
-      <w:pPr>
-        <w:rPr>
-          <w:sz w:val="24"/>
-          <w:szCs w:val="24"/>
-        </w:rPr>
-      </w:pPr>
-      <w:r>
-        <w:rPr>
-          <w:sz w:val="24"/>
-          <w:szCs w:val="24"/>
-        </w:rPr>
-        <w:t>A6</w:t>
+        <w:t>Acceso válido (se muestra la pantalla de las líneas).</w:t>
+      </w:r>
+    </w:p>
+    <w:p>
+      <w:pPr>
+        <w:rPr>
+          <w:sz w:val="24"/>
+          <w:szCs w:val="24"/>
+        </w:rPr>
+      </w:pPr>
+      <w:r>
+        <w:rPr>
+          <w:sz w:val="24"/>
+          <w:szCs w:val="24"/>
+        </w:rPr>
+        <w:t>A3</w:t>
+      </w:r>
+      <w:r>
+        <w:rPr>
+          <w:sz w:val="24"/>
+          <w:szCs w:val="24"/>
+        </w:rPr>
+        <w:t xml:space="preserve">: </w:t>
+      </w:r>
+      <w:r>
+        <w:rPr>
+          <w:sz w:val="24"/>
+          <w:szCs w:val="24"/>
+        </w:rPr>
+        <w:t>Paradas</w:t>
+      </w:r>
+    </w:p>
+    <w:p>
+      <w:pPr>
+        <w:pStyle w:val="Prrafodelista"/>
+        <w:numPr>
+          <w:ilvl w:val="0"/>
+          <w:numId w:val="7"/>
+        </w:numPr>
+        <w:rPr>
+          <w:sz w:val="24"/>
+          <w:szCs w:val="24"/>
+        </w:rPr>
+      </w:pPr>
+      <w:r>
+        <w:rPr>
+          <w:sz w:val="24"/>
+          <w:szCs w:val="24"/>
+        </w:rPr>
+        <w:t>Acceso válido (se muestra la pantalla con el campo de búsqueda y todas las paradas).</w:t>
+      </w:r>
+    </w:p>
+    <w:p>
+      <w:pPr>
+        <w:rPr>
+          <w:sz w:val="24"/>
+          <w:szCs w:val="24"/>
+        </w:rPr>
+      </w:pPr>
+      <w:r>
+        <w:rPr>
+          <w:sz w:val="24"/>
+          <w:szCs w:val="24"/>
+        </w:rPr>
+        <w:t>A4</w:t>
       </w:r>
       <w:r>
         <w:rPr>
@@ -649,52 +448,17 @@
     </w:p>
     <w:p>
       <w:pPr>
-        <w:pStyle w:val="Prrafodelista"/>
-        <w:numPr>
-          <w:ilvl w:val="0"/>
-          <w:numId w:val="4"/>
-        </w:numPr>
-        <w:rPr>
-          <w:sz w:val="24"/>
-          <w:szCs w:val="24"/>
-        </w:rPr>
-      </w:pPr>
-      <w:r>
-        <w:rPr>
-          <w:sz w:val="24"/>
-          <w:szCs w:val="24"/>
-        </w:rPr>
-        <w:t>Acceso no válido (ha habido un error en el código, no se puede acceder a la pantalla de tarifas)</w:t>
-      </w:r>
-      <w:r>
-        <w:rPr>
-          <w:sz w:val="24"/>
-          <w:szCs w:val="24"/>
-        </w:rPr>
-        <w:t>.</w:t>
-      </w:r>
-    </w:p>
-    <w:p>
-      <w:pPr>
-        <w:rPr>
-          <w:sz w:val="24"/>
-          <w:szCs w:val="24"/>
-        </w:rPr>
-      </w:pPr>
-    </w:p>
-    <w:p>
-      <w:pPr>
-        <w:rPr>
-          <w:sz w:val="24"/>
-          <w:szCs w:val="24"/>
-        </w:rPr>
-      </w:pPr>
-      <w:r>
-        <w:rPr>
-          <w:sz w:val="24"/>
-          <w:szCs w:val="24"/>
-        </w:rPr>
-        <w:t>A7</w:t>
+        <w:rPr>
+          <w:sz w:val="24"/>
+          <w:szCs w:val="24"/>
+        </w:rPr>
+      </w:pPr>
+      <w:r>
+        <w:rPr>
+          <w:sz w:val="24"/>
+          <w:szCs w:val="24"/>
+        </w:rPr>
+        <w:t>A5</w:t>
       </w:r>
       <w:r>
         <w:rPr>
@@ -747,52 +511,24 @@
     </w:p>
     <w:p>
       <w:pPr>
-        <w:pStyle w:val="Prrafodelista"/>
-        <w:numPr>
-          <w:ilvl w:val="0"/>
-          <w:numId w:val="5"/>
-        </w:numPr>
-        <w:rPr>
-          <w:sz w:val="24"/>
-          <w:szCs w:val="24"/>
-        </w:rPr>
-      </w:pPr>
-      <w:r>
-        <w:rPr>
-          <w:sz w:val="24"/>
-          <w:szCs w:val="24"/>
-        </w:rPr>
-        <w:t>Acceso no válido (ha habido un error en el código no se puede acceder a la pantalla de restricciones)</w:t>
-      </w:r>
-      <w:r>
-        <w:rPr>
-          <w:sz w:val="24"/>
-          <w:szCs w:val="24"/>
-        </w:rPr>
-        <w:t>.</w:t>
-      </w:r>
-    </w:p>
-    <w:p>
-      <w:pPr>
-        <w:rPr>
-          <w:sz w:val="24"/>
-          <w:szCs w:val="24"/>
-        </w:rPr>
-      </w:pPr>
-    </w:p>
-    <w:p>
-      <w:pPr>
-        <w:rPr>
-          <w:sz w:val="24"/>
-          <w:szCs w:val="24"/>
-        </w:rPr>
-      </w:pPr>
-      <w:r>
-        <w:rPr>
-          <w:sz w:val="24"/>
-          <w:szCs w:val="24"/>
-        </w:rPr>
-        <w:t>A8</w:t>
+        <w:rPr>
+          <w:sz w:val="24"/>
+          <w:szCs w:val="24"/>
+        </w:rPr>
+      </w:pPr>
+      <w:r>
+        <w:rPr>
+          <w:sz w:val="24"/>
+          <w:szCs w:val="24"/>
+        </w:rPr>
+        <w:t>A</w:t>
+      </w:r>
+      <w:r>
+        <w:rPr>
+          <w:sz w:val="24"/>
+          <w:szCs w:val="24"/>
+        </w:rPr>
+        <w:t>6</w:t>
       </w:r>
       <w:r>
         <w:rPr>
@@ -806,14 +542,14 @@
           <w:sz w:val="24"/>
           <w:szCs w:val="24"/>
         </w:rPr>
-        <w:t>cceso otros s</w:t>
-      </w:r>
-      <w:r>
-        <w:rPr>
-          <w:sz w:val="24"/>
-          <w:szCs w:val="24"/>
-        </w:rPr>
-        <w:t>ervicios</w:t>
+        <w:t xml:space="preserve">cceso </w:t>
+      </w:r>
+      <w:r>
+        <w:rPr>
+          <w:sz w:val="24"/>
+          <w:szCs w:val="24"/>
+        </w:rPr>
+        <w:t>servicios alternativos</w:t>
       </w:r>
     </w:p>
     <w:p>
@@ -845,164 +581,25 @@
     </w:p>
     <w:p>
       <w:pPr>
-        <w:pStyle w:val="Prrafodelista"/>
-        <w:numPr>
-          <w:ilvl w:val="0"/>
-          <w:numId w:val="6"/>
-        </w:numPr>
-        <w:rPr>
-          <w:sz w:val="24"/>
-          <w:szCs w:val="24"/>
-        </w:rPr>
-      </w:pPr>
-      <w:r>
-        <w:rPr>
-          <w:sz w:val="24"/>
-          <w:szCs w:val="24"/>
-        </w:rPr>
-        <w:t xml:space="preserve">Acceso no válido (ha habido un error </w:t>
-      </w:r>
-      <w:r>
-        <w:rPr>
-          <w:sz w:val="24"/>
-          <w:szCs w:val="24"/>
-        </w:rPr>
-        <w:t>en el código, no se puede acceder a la pantalla</w:t>
-      </w:r>
-      <w:r>
-        <w:rPr>
-          <w:sz w:val="24"/>
-          <w:szCs w:val="24"/>
-        </w:rPr>
-        <w:t>)</w:t>
-      </w:r>
-      <w:r>
-        <w:rPr>
-          <w:sz w:val="24"/>
-          <w:szCs w:val="24"/>
-        </w:rPr>
-        <w:t>.</w:t>
-      </w:r>
-    </w:p>
-    <w:p>
-      <w:pPr>
-        <w:rPr>
-          <w:sz w:val="24"/>
-          <w:szCs w:val="24"/>
-        </w:rPr>
-      </w:pPr>
-    </w:p>
-    <w:p>
-      <w:pPr>
-        <w:rPr>
-          <w:sz w:val="24"/>
-          <w:szCs w:val="24"/>
-        </w:rPr>
-      </w:pPr>
-      <w:r>
-        <w:rPr>
-          <w:sz w:val="24"/>
-          <w:szCs w:val="24"/>
-        </w:rPr>
-        <w:t>A9</w:t>
-      </w:r>
-      <w:r>
-        <w:rPr>
-          <w:sz w:val="24"/>
-          <w:szCs w:val="24"/>
-        </w:rPr>
-        <w:t>: Busca parada</w:t>
-      </w:r>
-    </w:p>
-    <w:p>
-      <w:pPr>
-        <w:pStyle w:val="Prrafodelista"/>
-        <w:numPr>
-          <w:ilvl w:val="0"/>
-          <w:numId w:val="7"/>
-        </w:numPr>
-        <w:rPr>
-          <w:sz w:val="24"/>
-          <w:szCs w:val="24"/>
-        </w:rPr>
-      </w:pPr>
-      <w:r>
-        <w:rPr>
-          <w:sz w:val="24"/>
-          <w:szCs w:val="24"/>
-        </w:rPr>
-        <w:t>Acceso válido (se muestra la pantalla con el campo de búsqueda y todas las paradas)</w:t>
-      </w:r>
-      <w:r>
-        <w:rPr>
-          <w:sz w:val="24"/>
-          <w:szCs w:val="24"/>
-        </w:rPr>
-        <w:t>.</w:t>
-      </w:r>
-    </w:p>
-    <w:p>
-      <w:pPr>
-        <w:pStyle w:val="Prrafodelista"/>
-        <w:numPr>
-          <w:ilvl w:val="0"/>
-          <w:numId w:val="7"/>
-        </w:numPr>
-        <w:rPr>
-          <w:sz w:val="24"/>
-          <w:szCs w:val="24"/>
-        </w:rPr>
-      </w:pPr>
-      <w:r>
-        <w:rPr>
-          <w:sz w:val="24"/>
-          <w:szCs w:val="24"/>
-        </w:rPr>
-        <w:t>Acceso no válido (</w:t>
-      </w:r>
-      <w:r>
-        <w:rPr>
-          <w:sz w:val="24"/>
-          <w:szCs w:val="24"/>
-        </w:rPr>
-        <w:t>ha habido un error en el código, no se muestra en la pantalla las paradas y el campo de búsqueda</w:t>
-      </w:r>
-      <w:r>
-        <w:rPr>
-          <w:sz w:val="24"/>
-          <w:szCs w:val="24"/>
-        </w:rPr>
-        <w:t>)</w:t>
-      </w:r>
-      <w:r>
-        <w:rPr>
-          <w:sz w:val="24"/>
-          <w:szCs w:val="24"/>
-        </w:rPr>
-        <w:t>.</w:t>
-      </w:r>
-    </w:p>
-    <w:p>
-      <w:pPr>
-        <w:rPr>
-          <w:sz w:val="24"/>
-          <w:szCs w:val="24"/>
-        </w:rPr>
-      </w:pPr>
-    </w:p>
-    <w:p>
-      <w:pPr>
-        <w:rPr>
-          <w:sz w:val="24"/>
-          <w:szCs w:val="24"/>
-        </w:rPr>
-      </w:pPr>
-      <w:r>
-        <w:rPr>
-          <w:sz w:val="24"/>
-          <w:szCs w:val="24"/>
-        </w:rPr>
-        <w:t>A10</w:t>
+        <w:rPr>
+          <w:sz w:val="24"/>
+          <w:szCs w:val="24"/>
+        </w:rPr>
+      </w:pPr>
+    </w:p>
+    <w:p>
+      <w:pPr>
+        <w:rPr>
+          <w:sz w:val="24"/>
+          <w:szCs w:val="24"/>
+        </w:rPr>
+      </w:pPr>
+      <w:r>
+        <w:rPr>
+          <w:sz w:val="24"/>
+          <w:szCs w:val="24"/>
+        </w:rPr>
+        <w:t>A7</w:t>
       </w:r>
       <w:r>
         <w:rPr>
@@ -1055,51 +652,88 @@
     </w:p>
     <w:p>
       <w:pPr>
-        <w:pStyle w:val="Prrafodelista"/>
-        <w:numPr>
-          <w:ilvl w:val="0"/>
-          <w:numId w:val="8"/>
-        </w:numPr>
-        <w:rPr>
-          <w:sz w:val="24"/>
-          <w:szCs w:val="24"/>
-        </w:rPr>
-      </w:pPr>
-      <w:r>
-        <w:rPr>
-          <w:sz w:val="24"/>
-          <w:szCs w:val="24"/>
-        </w:rPr>
-        <w:t>Acceso no válido (ha habido un error</w:t>
-      </w:r>
-      <w:r>
-        <w:rPr>
-          <w:sz w:val="24"/>
-          <w:szCs w:val="24"/>
-        </w:rPr>
-        <w:t xml:space="preserve"> en el código</w:t>
-      </w:r>
-      <w:r>
-        <w:rPr>
-          <w:sz w:val="24"/>
-          <w:szCs w:val="24"/>
-        </w:rPr>
-        <w:t xml:space="preserve"> al acceder</w:t>
-      </w:r>
-      <w:r>
-        <w:rPr>
-          <w:sz w:val="24"/>
-          <w:szCs w:val="24"/>
-        </w:rPr>
-        <w:t xml:space="preserve"> a la pantalla de los ajustes</w:t>
-      </w:r>
-      <w:r>
-        <w:rPr>
-          <w:sz w:val="24"/>
-          <w:szCs w:val="24"/>
-        </w:rPr>
-        <w:t>)</w:t>
-      </w:r>
+        <w:rPr>
+          <w:sz w:val="24"/>
+          <w:szCs w:val="24"/>
+        </w:rPr>
+      </w:pPr>
+    </w:p>
+    <w:p>
+      <w:pPr>
+        <w:rPr>
+          <w:sz w:val="24"/>
+          <w:szCs w:val="24"/>
+        </w:rPr>
+      </w:pPr>
+      <w:r>
+        <w:rPr>
+          <w:sz w:val="24"/>
+          <w:szCs w:val="24"/>
+        </w:rPr>
+        <w:t xml:space="preserve">Dado que la lista de funciones no se genera de manera </w:t>
+      </w:r>
+      <w:proofErr w:type="gramStart"/>
+      <w:r>
+        <w:rPr>
+          <w:sz w:val="24"/>
+          <w:szCs w:val="24"/>
+        </w:rPr>
+        <w:t>dinámica</w:t>
+      </w:r>
+      <w:proofErr w:type="gramEnd"/>
+      <w:r>
+        <w:rPr>
+          <w:sz w:val="24"/>
+          <w:szCs w:val="24"/>
+        </w:rPr>
+        <w:t xml:space="preserve"> sino que es </w:t>
+      </w:r>
+      <w:r>
+        <w:rPr>
+          <w:sz w:val="24"/>
+          <w:szCs w:val="24"/>
+        </w:rPr>
+        <w:t>estática</w:t>
+      </w:r>
+      <w:r>
+        <w:rPr>
+          <w:sz w:val="24"/>
+          <w:szCs w:val="24"/>
+        </w:rPr>
+        <w:t xml:space="preserve">, es decir, siempre se genera con unos valores fijos y su única función es desplegar una </w:t>
+      </w:r>
+      <w:proofErr w:type="spellStart"/>
+      <w:r>
+        <w:rPr>
+          <w:sz w:val="24"/>
+          <w:szCs w:val="24"/>
+        </w:rPr>
+        <w:t>activity</w:t>
+      </w:r>
+      <w:proofErr w:type="spellEnd"/>
+      <w:r>
+        <w:rPr>
+          <w:sz w:val="24"/>
+          <w:szCs w:val="24"/>
+        </w:rPr>
+        <w:t xml:space="preserve"> nueva, estos test de aceptación consisten en que la aplicación pulse </w:t>
+      </w:r>
+      <w:r>
+        <w:rPr>
+          <w:sz w:val="24"/>
+          <w:szCs w:val="24"/>
+        </w:rPr>
+        <w:t xml:space="preserve">el elemento de la lista y que se abra la correspondiente </w:t>
+      </w:r>
+      <w:proofErr w:type="spellStart"/>
+      <w:r>
+        <w:rPr>
+          <w:sz w:val="24"/>
+          <w:szCs w:val="24"/>
+        </w:rPr>
+        <w:t>activity</w:t>
+      </w:r>
+      <w:proofErr w:type="spellEnd"/>
       <w:r>
         <w:rPr>
           <w:sz w:val="24"/>
@@ -1113,14 +747,6 @@
         <w:rPr>
           <w:sz w:val="24"/>
           <w:szCs w:val="24"/>
-        </w:rPr>
-      </w:pPr>
-    </w:p>
-    <w:p>
-      <w:pPr>
-        <w:rPr>
-          <w:sz w:val="24"/>
-          <w:szCs w:val="24"/>
           <w:u w:val="single"/>
         </w:rPr>
       </w:pPr>
@@ -1145,22 +771,299 @@
           <w:sz w:val="24"/>
           <w:szCs w:val="24"/>
         </w:rPr>
-        <w:t>Estas pruebas verifican el correcto comportamiento de la aplicación en diferentes versiones y dispositivos, se ha solicitado que funcione de forma que sea lo más compatible posible. Estas pruebas se harán sobre la versión más antigua compatible, sobre una versión intermedia, y sobre la versión más actual compatible.</w:t>
-      </w:r>
-    </w:p>
-    <w:p>
-      <w:pPr>
-        <w:rPr>
-          <w:sz w:val="24"/>
-          <w:szCs w:val="24"/>
-        </w:rPr>
-      </w:pPr>
-      <w:r>
-        <w:rPr>
-          <w:sz w:val="24"/>
-          <w:szCs w:val="24"/>
-        </w:rPr>
-        <w:t>Pruebas sobre dispositivo móvil:</w:t>
+        <w:t xml:space="preserve">Estas pruebas verifican el correcto comportamiento de la aplicación en diferentes versiones y dispositivos, se ha solicitado que funcione de forma que sea lo más compatible posible. Estas pruebas se harán sobre la versión más antigua compatible, </w:t>
+      </w:r>
+    </w:p>
+    <w:p>
+      <w:pPr>
+        <w:rPr>
+          <w:sz w:val="24"/>
+          <w:szCs w:val="24"/>
+        </w:rPr>
+      </w:pPr>
+    </w:p>
+    <w:p>
+      <w:pPr>
+        <w:rPr>
+          <w:sz w:val="24"/>
+          <w:szCs w:val="24"/>
+        </w:rPr>
+      </w:pPr>
+      <w:r>
+        <w:rPr>
+          <w:sz w:val="24"/>
+          <w:szCs w:val="24"/>
+        </w:rPr>
+        <w:t xml:space="preserve">Dado que las pruebas que vamos a realizar </w:t>
+      </w:r>
+      <w:r>
+        <w:rPr>
+          <w:sz w:val="24"/>
+          <w:szCs w:val="24"/>
+        </w:rPr>
+        <w:t>son</w:t>
+      </w:r>
+      <w:r>
+        <w:rPr>
+          <w:sz w:val="24"/>
+          <w:szCs w:val="24"/>
+        </w:rPr>
+        <w:t xml:space="preserve"> sobre el sistema operativo de Android con la versión </w:t>
+      </w:r>
+      <w:r>
+        <w:rPr>
+          <w:sz w:val="24"/>
+          <w:szCs w:val="24"/>
+        </w:rPr>
+        <w:t>15 (</w:t>
+      </w:r>
+      <w:proofErr w:type="spellStart"/>
+      <w:r>
+        <w:rPr>
+          <w:sz w:val="24"/>
+          <w:szCs w:val="24"/>
+        </w:rPr>
+        <w:t>IceCream</w:t>
+      </w:r>
+      <w:proofErr w:type="spellEnd"/>
+      <w:r>
+        <w:rPr>
+          <w:sz w:val="24"/>
+          <w:szCs w:val="24"/>
+        </w:rPr>
+        <w:t>), consideramos que las pruebas de sistema están incluidas en las propias pruebas de aceptación.</w:t>
+      </w:r>
+    </w:p>
+    <w:p>
+      <w:pPr>
+        <w:rPr>
+          <w:sz w:val="24"/>
+          <w:szCs w:val="24"/>
+          <w:u w:val="single"/>
+        </w:rPr>
+      </w:pPr>
+      <w:r>
+        <w:rPr>
+          <w:sz w:val="24"/>
+          <w:szCs w:val="24"/>
+          <w:u w:val="single"/>
+        </w:rPr>
+        <w:t xml:space="preserve">Pruebas de Integración </w:t>
+      </w:r>
+    </w:p>
+    <w:p>
+      <w:pPr>
+        <w:rPr>
+          <w:sz w:val="24"/>
+          <w:szCs w:val="24"/>
+        </w:rPr>
+      </w:pPr>
+      <w:r>
+        <w:rPr>
+          <w:sz w:val="24"/>
+          <w:szCs w:val="24"/>
+        </w:rPr>
+        <w:t xml:space="preserve">Respecto a las pruebas de integración realizaremos las pruebas relacionadas con el botón de actualizar, ya que el resto de funciones están ya comprobadas en las pruebas de aceptación ya que simplemente consiste en mostrar una lista de elementos y que estos permitan acceder a otras </w:t>
+      </w:r>
+      <w:proofErr w:type="spellStart"/>
+      <w:r>
+        <w:rPr>
+          <w:sz w:val="24"/>
+          <w:szCs w:val="24"/>
+        </w:rPr>
+        <w:t>Activitys</w:t>
+      </w:r>
+      <w:proofErr w:type="spellEnd"/>
+      <w:r>
+        <w:rPr>
+          <w:sz w:val="24"/>
+          <w:szCs w:val="24"/>
+        </w:rPr>
+        <w:t xml:space="preserve"> de la aplicación.</w:t>
+      </w:r>
+    </w:p>
+    <w:p>
+      <w:pPr>
+        <w:rPr>
+          <w:sz w:val="24"/>
+          <w:szCs w:val="24"/>
+        </w:rPr>
+      </w:pPr>
+      <w:r>
+        <w:rPr>
+          <w:sz w:val="24"/>
+          <w:szCs w:val="24"/>
+        </w:rPr>
+        <w:t>I1. Realizamos una actualización de los datos de la aplicación en la base de datos satisfactoria al obtener los datos del servicio web del ayuntamiento de Santander.</w:t>
+      </w:r>
+    </w:p>
+    <w:p>
+      <w:pPr>
+        <w:rPr>
+          <w:sz w:val="24"/>
+          <w:szCs w:val="24"/>
+        </w:rPr>
+      </w:pPr>
+      <w:r>
+        <w:rPr>
+          <w:sz w:val="24"/>
+          <w:szCs w:val="24"/>
+        </w:rPr>
+        <w:t>I2</w:t>
+      </w:r>
+      <w:r>
+        <w:rPr>
+          <w:sz w:val="24"/>
+          <w:szCs w:val="24"/>
+        </w:rPr>
+        <w:t xml:space="preserve">. Realizamos una actualización de los datos de la aplicación en la base de datos </w:t>
+      </w:r>
+      <w:r>
+        <w:rPr>
+          <w:sz w:val="24"/>
+          <w:szCs w:val="24"/>
+        </w:rPr>
+        <w:t>incorrecta</w:t>
+      </w:r>
+      <w:r>
+        <w:rPr>
+          <w:sz w:val="24"/>
+          <w:szCs w:val="24"/>
+        </w:rPr>
+        <w:t xml:space="preserve"> al </w:t>
+      </w:r>
+      <w:r>
+        <w:rPr>
+          <w:sz w:val="24"/>
+          <w:szCs w:val="24"/>
+        </w:rPr>
+        <w:t xml:space="preserve">no poder </w:t>
+      </w:r>
+      <w:r>
+        <w:rPr>
+          <w:sz w:val="24"/>
+          <w:szCs w:val="24"/>
+        </w:rPr>
+        <w:t>obtener los datos del servicio web del ayuntamiento de Santander.</w:t>
+      </w:r>
+    </w:p>
+    <w:p>
+      <w:pPr>
+        <w:rPr>
+          <w:sz w:val="24"/>
+          <w:szCs w:val="24"/>
+        </w:rPr>
+      </w:pPr>
+    </w:p>
+    <w:p>
+      <w:pPr>
+        <w:rPr>
+          <w:sz w:val="24"/>
+          <w:szCs w:val="24"/>
+        </w:rPr>
+      </w:pPr>
+    </w:p>
+    <w:p>
+      <w:pPr>
+        <w:rPr>
+          <w:sz w:val="24"/>
+          <w:szCs w:val="24"/>
+          <w:u w:val="single"/>
+        </w:rPr>
+      </w:pPr>
+      <w:r>
+        <w:rPr>
+          <w:sz w:val="24"/>
+          <w:szCs w:val="24"/>
+          <w:u w:val="single"/>
+        </w:rPr>
+        <w:t>Pruebas unitarias</w:t>
+      </w:r>
+    </w:p>
+    <w:p>
+      <w:pPr>
+        <w:rPr>
+          <w:sz w:val="24"/>
+          <w:szCs w:val="24"/>
+        </w:rPr>
+      </w:pPr>
+      <w:r>
+        <w:rPr>
+          <w:sz w:val="24"/>
+          <w:szCs w:val="24"/>
+        </w:rPr>
+        <w:t xml:space="preserve">Respecto a las pruebas unitarias, es necesario comprobar los métodos de la clase </w:t>
+      </w:r>
+      <w:proofErr w:type="spellStart"/>
+      <w:r>
+        <w:rPr>
+          <w:sz w:val="24"/>
+          <w:szCs w:val="24"/>
+        </w:rPr>
+        <w:t>MainActivity</w:t>
+      </w:r>
+      <w:proofErr w:type="spellEnd"/>
+      <w:r>
+        <w:rPr>
+          <w:sz w:val="24"/>
+          <w:szCs w:val="24"/>
+        </w:rPr>
+        <w:t xml:space="preserve"> y </w:t>
+      </w:r>
+      <w:proofErr w:type="spellStart"/>
+      <w:r>
+        <w:rPr>
+          <w:sz w:val="24"/>
+          <w:szCs w:val="24"/>
+        </w:rPr>
+        <w:t>RecargaBaseDatos</w:t>
+      </w:r>
+      <w:proofErr w:type="spellEnd"/>
+      <w:r>
+        <w:rPr>
+          <w:sz w:val="24"/>
+          <w:szCs w:val="24"/>
+        </w:rPr>
+        <w:t xml:space="preserve"> que poseen cierta lógica a la hora de ejecutarse. </w:t>
+      </w:r>
+    </w:p>
+    <w:p>
+      <w:pPr>
+        <w:rPr>
+          <w:sz w:val="24"/>
+          <w:szCs w:val="24"/>
+        </w:rPr>
+      </w:pPr>
+    </w:p>
+    <w:p>
+      <w:pPr>
+        <w:rPr>
+          <w:sz w:val="24"/>
+          <w:szCs w:val="24"/>
+        </w:rPr>
+      </w:pPr>
+      <w:r>
+        <w:rPr>
+          <w:sz w:val="24"/>
+          <w:szCs w:val="24"/>
+        </w:rPr>
+        <w:t xml:space="preserve">U1. Comprobamos que se desarrolla correctamente la creación del </w:t>
+      </w:r>
+      <w:proofErr w:type="spellStart"/>
+      <w:r>
+        <w:rPr>
+          <w:sz w:val="24"/>
+          <w:szCs w:val="24"/>
+        </w:rPr>
+        <w:t>progress</w:t>
+      </w:r>
+      <w:proofErr w:type="spellEnd"/>
+      <w:r>
+        <w:rPr>
+          <w:sz w:val="24"/>
+          <w:szCs w:val="24"/>
+        </w:rPr>
+        <w:t xml:space="preserve"> bar en caso de recibir el valor true.</w:t>
       </w:r>
     </w:p>
     <w:p>
@@ -1176,123 +1079,7 @@
           <w:szCs w:val="24"/>
         </w:rPr>
         <w:lastRenderedPageBreak/>
-        <w:t xml:space="preserve">S1: </w:t>
-      </w:r>
-      <w:r>
-        <w:rPr>
-          <w:sz w:val="24"/>
-          <w:szCs w:val="24"/>
-        </w:rPr>
-        <w:t xml:space="preserve"> Funciones de menú</w:t>
-      </w:r>
-      <w:r>
-        <w:rPr>
-          <w:sz w:val="24"/>
-          <w:szCs w:val="24"/>
-        </w:rPr>
-        <w:t>, versión más antigua,</w:t>
-      </w:r>
-      <w:r>
-        <w:rPr>
-          <w:sz w:val="24"/>
-          <w:szCs w:val="24"/>
-        </w:rPr>
-        <w:t xml:space="preserve"> (se verifica el correcto comportamiento de la selección de las funciones haciendo la prueba desde la versión más antigua compatible).</w:t>
-      </w:r>
-    </w:p>
-    <w:p>
-      <w:pPr>
-        <w:rPr>
-          <w:sz w:val="24"/>
-          <w:szCs w:val="24"/>
-        </w:rPr>
-      </w:pPr>
-      <w:r>
-        <w:rPr>
-          <w:sz w:val="24"/>
-          <w:szCs w:val="24"/>
-        </w:rPr>
-        <w:t>S2: Funciones de menú, versión intermedia, (se verifica el correcto comportamiento de la selección de las funciones haciendo la prueba desde una versión intermedia).</w:t>
-      </w:r>
-    </w:p>
-    <w:p>
-      <w:pPr>
-        <w:rPr>
-          <w:sz w:val="24"/>
-          <w:szCs w:val="24"/>
-        </w:rPr>
-      </w:pPr>
-      <w:r>
-        <w:rPr>
-          <w:sz w:val="24"/>
-          <w:szCs w:val="24"/>
-        </w:rPr>
-        <w:t xml:space="preserve">S3: </w:t>
-      </w:r>
-      <w:r>
-        <w:rPr>
-          <w:sz w:val="24"/>
-          <w:szCs w:val="24"/>
-        </w:rPr>
-        <w:t xml:space="preserve">Funciones de menú, versión </w:t>
-      </w:r>
-      <w:r>
-        <w:rPr>
-          <w:sz w:val="24"/>
-          <w:szCs w:val="24"/>
-        </w:rPr>
-        <w:t>actual</w:t>
-      </w:r>
-      <w:r>
-        <w:rPr>
-          <w:sz w:val="24"/>
-          <w:szCs w:val="24"/>
-        </w:rPr>
-        <w:t xml:space="preserve">, (se verifica el correcto comportamiento de la selección de las funciones haciendo la prueba desde una versión </w:t>
-      </w:r>
-      <w:r>
-        <w:rPr>
-          <w:sz w:val="24"/>
-          <w:szCs w:val="24"/>
-        </w:rPr>
-        <w:t>actual</w:t>
-      </w:r>
-      <w:r>
-        <w:rPr>
-          <w:sz w:val="24"/>
-          <w:szCs w:val="24"/>
-        </w:rPr>
-        <w:t>).</w:t>
-      </w:r>
-    </w:p>
-    <w:p>
-      <w:pPr>
-        <w:rPr>
-          <w:sz w:val="24"/>
-          <w:szCs w:val="24"/>
-        </w:rPr>
-      </w:pPr>
-    </w:p>
-    <w:p>
-      <w:pPr>
-        <w:rPr>
-          <w:sz w:val="24"/>
-          <w:szCs w:val="24"/>
-        </w:rPr>
-      </w:pPr>
-      <w:r>
-        <w:rPr>
-          <w:sz w:val="24"/>
-          <w:szCs w:val="24"/>
-        </w:rPr>
-        <w:t xml:space="preserve">Pruebas </w:t>
-      </w:r>
-      <w:r>
-        <w:rPr>
-          <w:sz w:val="24"/>
-          <w:szCs w:val="24"/>
-        </w:rPr>
-        <w:t xml:space="preserve">sobre </w:t>
+        <w:t xml:space="preserve">U2. Comprobamos que se retira en caso de que estuviera presente el </w:t>
       </w:r>
       <w:proofErr w:type="spellStart"/>
       <w:r>
@@ -1300,7 +1087,7 @@
           <w:sz w:val="24"/>
           <w:szCs w:val="24"/>
         </w:rPr>
-        <w:t>Tablets</w:t>
+        <w:t>progress</w:t>
       </w:r>
       <w:proofErr w:type="spellEnd"/>
       <w:r>
@@ -1308,175 +1095,39 @@
           <w:sz w:val="24"/>
           <w:szCs w:val="24"/>
         </w:rPr>
-        <w:t xml:space="preserve"> Android</w:t>
-      </w:r>
-      <w:r>
-        <w:rPr>
-          <w:sz w:val="24"/>
-          <w:szCs w:val="24"/>
-        </w:rPr>
-        <w:t>:</w:t>
-      </w:r>
-    </w:p>
-    <w:p>
-      <w:pPr>
-        <w:rPr>
-          <w:sz w:val="24"/>
-          <w:szCs w:val="24"/>
-        </w:rPr>
-      </w:pPr>
-      <w:r>
-        <w:rPr>
-          <w:sz w:val="24"/>
-          <w:szCs w:val="24"/>
-        </w:rPr>
-        <w:t>S4</w:t>
-      </w:r>
-      <w:r>
-        <w:rPr>
-          <w:sz w:val="24"/>
-          <w:szCs w:val="24"/>
-        </w:rPr>
-        <w:t>:  Funciones de menú, versión más antigua, (se verifica el correcto comportamiento de la selección de las funciones haciendo la prueba desde la versión más antigua compatible).</w:t>
-      </w:r>
-    </w:p>
-    <w:p>
-      <w:pPr>
-        <w:rPr>
-          <w:sz w:val="24"/>
-          <w:szCs w:val="24"/>
-        </w:rPr>
-      </w:pPr>
-      <w:r>
-        <w:rPr>
-          <w:sz w:val="24"/>
-          <w:szCs w:val="24"/>
-        </w:rPr>
-        <w:t>S5</w:t>
-      </w:r>
-      <w:r>
-        <w:rPr>
-          <w:sz w:val="24"/>
-          <w:szCs w:val="24"/>
-        </w:rPr>
-        <w:t>: Funciones de menú, versión intermedia, (se verifica el correcto comportamiento de la selección de las funciones haciendo la prueba desde una versión intermedia).</w:t>
-      </w:r>
-    </w:p>
-    <w:p>
-      <w:pPr>
-        <w:rPr>
-          <w:sz w:val="24"/>
-          <w:szCs w:val="24"/>
-        </w:rPr>
-      </w:pPr>
-      <w:r>
-        <w:rPr>
-          <w:sz w:val="24"/>
-          <w:szCs w:val="24"/>
-        </w:rPr>
-        <w:t>S6</w:t>
-      </w:r>
-      <w:r>
-        <w:rPr>
-          <w:sz w:val="24"/>
-          <w:szCs w:val="24"/>
-        </w:rPr>
-        <w:t>: Funciones de menú, versión actual, (se verifica el correcto comportamiento de la selección de las funciones haciendo la prueba desde una versión actual).</w:t>
-      </w:r>
-    </w:p>
-    <w:p>
-      <w:pPr>
-        <w:rPr>
-          <w:sz w:val="24"/>
-          <w:szCs w:val="24"/>
-        </w:rPr>
-      </w:pPr>
-    </w:p>
-    <w:p>
-      <w:pPr>
-        <w:rPr>
-          <w:sz w:val="24"/>
-          <w:szCs w:val="24"/>
-          <w:u w:val="single"/>
-        </w:rPr>
-      </w:pPr>
-      <w:r>
-        <w:rPr>
-          <w:sz w:val="24"/>
-          <w:szCs w:val="24"/>
-          <w:u w:val="single"/>
-        </w:rPr>
-        <w:t xml:space="preserve">Pruebas de Integración </w:t>
-      </w:r>
-    </w:p>
-    <w:p>
-      <w:pPr>
-        <w:rPr>
-          <w:sz w:val="24"/>
-          <w:szCs w:val="24"/>
-        </w:rPr>
-      </w:pPr>
-      <w:r>
-        <w:rPr>
-          <w:sz w:val="24"/>
-          <w:szCs w:val="24"/>
-        </w:rPr>
-        <w:t>No es necesario ya que con las pruebas de aceptación se realizan implícitamente las pruebas de integración.</w:t>
-      </w:r>
-    </w:p>
-    <w:p>
-      <w:pPr>
-        <w:rPr>
-          <w:sz w:val="24"/>
-          <w:szCs w:val="24"/>
-        </w:rPr>
-      </w:pPr>
-    </w:p>
-    <w:p>
-      <w:pPr>
-        <w:rPr>
-          <w:sz w:val="24"/>
-          <w:szCs w:val="24"/>
-          <w:u w:val="single"/>
-        </w:rPr>
-      </w:pPr>
-      <w:r>
-        <w:rPr>
-          <w:sz w:val="24"/>
-          <w:szCs w:val="24"/>
-          <w:u w:val="single"/>
-        </w:rPr>
-        <w:t>Pruebas unitarias</w:t>
-      </w:r>
-    </w:p>
-    <w:p>
-      <w:pPr>
-        <w:rPr>
-          <w:sz w:val="24"/>
-          <w:szCs w:val="24"/>
-        </w:rPr>
-      </w:pPr>
-      <w:r>
-        <w:rPr>
-          <w:sz w:val="24"/>
-          <w:szCs w:val="24"/>
-        </w:rPr>
-        <w:t xml:space="preserve">Cada método de cada clase de la historia de usuario </w:t>
-      </w:r>
-      <w:r>
-        <w:rPr>
-          <w:sz w:val="24"/>
-          <w:szCs w:val="24"/>
-        </w:rPr>
-        <w:t xml:space="preserve">“Mostrar menú principal” funcionan correctamente por si solos, aun así, se pueden probar los siguientes métodos </w:t>
-      </w:r>
+        <w:t xml:space="preserve"> bar en caso de recibir el valor false.</w:t>
+      </w:r>
+    </w:p>
+    <w:p>
+      <w:pPr>
+        <w:rPr>
+          <w:sz w:val="24"/>
+          <w:szCs w:val="24"/>
+        </w:rPr>
+      </w:pPr>
+      <w:r>
+        <w:rPr>
+          <w:sz w:val="24"/>
+          <w:szCs w:val="24"/>
+        </w:rPr>
+        <w:t xml:space="preserve">U3. Comprobamos que al ejecutar el método </w:t>
+      </w:r>
+      <w:proofErr w:type="spellStart"/>
       <w:proofErr w:type="gramStart"/>
       <w:r>
         <w:rPr>
           <w:sz w:val="24"/>
           <w:szCs w:val="24"/>
         </w:rPr>
-        <w:t>ya que</w:t>
+        <w:t>showlist</w:t>
+      </w:r>
+      <w:proofErr w:type="spellEnd"/>
+      <w:r>
+        <w:rPr>
+          <w:sz w:val="24"/>
+          <w:szCs w:val="24"/>
+        </w:rPr>
+        <w:t>(</w:t>
       </w:r>
       <w:proofErr w:type="gramEnd"/>
       <w:r>
@@ -1484,8 +1135,176 @@
           <w:sz w:val="24"/>
           <w:szCs w:val="24"/>
         </w:rPr>
-        <w:t xml:space="preserve"> dependiendo de unos parámetros, estos proporcionan unas salidas.</w:t>
-      </w:r>
+        <w:t xml:space="preserve">) se muestran correctamente la lista de opciones del menú. </w:t>
+      </w:r>
+    </w:p>
+    <w:p>
+      <w:pPr>
+        <w:rPr>
+          <w:sz w:val="24"/>
+          <w:szCs w:val="24"/>
+        </w:rPr>
+      </w:pPr>
+      <w:r>
+        <w:rPr>
+          <w:sz w:val="24"/>
+          <w:szCs w:val="24"/>
+        </w:rPr>
+        <w:t xml:space="preserve">U4. Comprobamos que el </w:t>
+      </w:r>
+      <w:proofErr w:type="spellStart"/>
+      <w:r>
+        <w:rPr>
+          <w:sz w:val="24"/>
+          <w:szCs w:val="24"/>
+        </w:rPr>
+        <w:t>meotodo</w:t>
+      </w:r>
+      <w:proofErr w:type="spellEnd"/>
+      <w:r>
+        <w:rPr>
+          <w:sz w:val="24"/>
+          <w:szCs w:val="24"/>
+        </w:rPr>
+        <w:t xml:space="preserve"> </w:t>
+      </w:r>
+      <w:proofErr w:type="spellStart"/>
+      <w:proofErr w:type="gramStart"/>
+      <w:r>
+        <w:rPr>
+          <w:sz w:val="24"/>
+          <w:szCs w:val="24"/>
+        </w:rPr>
+        <w:t>obtenData</w:t>
+      </w:r>
+      <w:proofErr w:type="spellEnd"/>
+      <w:r>
+        <w:rPr>
+          <w:sz w:val="24"/>
+          <w:szCs w:val="24"/>
+        </w:rPr>
+        <w:t>(</w:t>
+      </w:r>
+      <w:proofErr w:type="gramEnd"/>
+      <w:r>
+        <w:rPr>
+          <w:sz w:val="24"/>
+          <w:szCs w:val="24"/>
+        </w:rPr>
+        <w:t xml:space="preserve">) de </w:t>
+      </w:r>
+      <w:proofErr w:type="spellStart"/>
+      <w:r>
+        <w:rPr>
+          <w:sz w:val="24"/>
+          <w:szCs w:val="24"/>
+        </w:rPr>
+        <w:t>RecargaBaseDatos</w:t>
+      </w:r>
+      <w:proofErr w:type="spellEnd"/>
+      <w:r>
+        <w:rPr>
+          <w:sz w:val="24"/>
+          <w:szCs w:val="24"/>
+        </w:rPr>
+        <w:t xml:space="preserve"> efectivamente rellena los valores en la lista de parámetros de la clase.</w:t>
+      </w:r>
+    </w:p>
+    <w:p>
+      <w:pPr>
+        <w:rPr>
+          <w:sz w:val="24"/>
+          <w:szCs w:val="24"/>
+        </w:rPr>
+      </w:pPr>
+      <w:r>
+        <w:rPr>
+          <w:sz w:val="24"/>
+          <w:szCs w:val="24"/>
+        </w:rPr>
+        <w:t xml:space="preserve">No es necesario comprobar el </w:t>
+      </w:r>
+      <w:proofErr w:type="spellStart"/>
+      <w:r>
+        <w:rPr>
+          <w:sz w:val="24"/>
+          <w:szCs w:val="24"/>
+        </w:rPr>
+        <w:t>MainPresenter</w:t>
+      </w:r>
+      <w:proofErr w:type="spellEnd"/>
+      <w:r>
+        <w:rPr>
+          <w:sz w:val="24"/>
+          <w:szCs w:val="24"/>
+        </w:rPr>
+        <w:t xml:space="preserve"> ya que tan solo ejecuta el método </w:t>
+      </w:r>
+      <w:proofErr w:type="spellStart"/>
+      <w:proofErr w:type="gramStart"/>
+      <w:r>
+        <w:rPr>
+          <w:sz w:val="24"/>
+          <w:szCs w:val="24"/>
+        </w:rPr>
+        <w:t>showList</w:t>
+      </w:r>
+      <w:proofErr w:type="spellEnd"/>
+      <w:r>
+        <w:rPr>
+          <w:sz w:val="24"/>
+          <w:szCs w:val="24"/>
+        </w:rPr>
+        <w:t>(</w:t>
+      </w:r>
+      <w:proofErr w:type="gramEnd"/>
+      <w:r>
+        <w:rPr>
+          <w:sz w:val="24"/>
+          <w:szCs w:val="24"/>
+        </w:rPr>
+        <w:t xml:space="preserve">) de la </w:t>
+      </w:r>
+      <w:proofErr w:type="spellStart"/>
+      <w:r>
+        <w:rPr>
+          <w:sz w:val="24"/>
+          <w:szCs w:val="24"/>
+        </w:rPr>
+        <w:t>activity</w:t>
+      </w:r>
+      <w:proofErr w:type="spellEnd"/>
+      <w:r>
+        <w:rPr>
+          <w:sz w:val="24"/>
+          <w:szCs w:val="24"/>
+        </w:rPr>
+        <w:t xml:space="preserve"> en su método </w:t>
+      </w:r>
+      <w:proofErr w:type="spellStart"/>
+      <w:r>
+        <w:rPr>
+          <w:sz w:val="24"/>
+          <w:szCs w:val="24"/>
+        </w:rPr>
+        <w:t>start</w:t>
+      </w:r>
+      <w:proofErr w:type="spellEnd"/>
+      <w:r>
+        <w:rPr>
+          <w:sz w:val="24"/>
+          <w:szCs w:val="24"/>
+        </w:rPr>
+        <w:t>() por tanto no posee apenas lógica de negocio y esta ya es comprobada previamente.</w:t>
+      </w:r>
+    </w:p>
+    <w:p>
+      <w:pPr>
+        <w:rPr>
+          <w:sz w:val="24"/>
+          <w:szCs w:val="24"/>
+        </w:rPr>
+      </w:pPr>
     </w:p>
     <w:p>
       <w:pPr>
@@ -1522,7 +1341,7 @@
 </file>
 
 <file path=word/numbering.xml><?xml version="1.0" encoding="utf-8"?>
-<w:numbering xmlns:wpc="http://schemas.microsoft.com/office/word/2010/wordprocessingCanvas" xmlns:cx="http://schemas.microsoft.com/office/drawing/2014/chartex" xmlns:mc="http://schemas.openxmlformats.org/markup-compatibility/2006" xmlns:o="urn:schemas-microsoft-com:office:office" xmlns:r="http://schemas.openxmlformats.org/officeDocument/2006/relationships" xmlns:m="http://schemas.openxmlformats.org/officeDocument/2006/math" xmlns:v="urn:schemas-microsoft-com:vml" xmlns:wp14="http://schemas.microsoft.com/office/word/2010/wordprocessingDrawing" xmlns:wp="http://schemas.openxmlformats.org/drawingml/2006/wordprocessingDrawing" xmlns:w10="urn:schemas-microsoft-com:office:word" xmlns:w="http://schemas.openxmlformats.org/wordprocessingml/2006/main" xmlns:w14="http://schemas.microsoft.com/office/word/2010/wordml" xmlns:w15="http://schemas.microsoft.com/office/word/2012/wordml" xmlns:w16se="http://schemas.microsoft.com/office/word/2015/wordml/symex" xmlns:wpg="http://schemas.microsoft.com/office/word/2010/wordprocessingGroup" xmlns:wpi="http://schemas.microsoft.com/office/word/2010/wordprocessingInk" xmlns:wne="http://schemas.microsoft.com/office/word/2006/wordml" xmlns:wps="http://schemas.microsoft.com/office/word/2010/wordprocessingShape" mc:Ignorable="w14 w15 w16se wp14">
+<w:numbering xmlns:wpc="http://schemas.microsoft.com/office/word/2010/wordprocessingCanvas" xmlns:cx="http://schemas.microsoft.com/office/drawing/2014/chartex" xmlns:cx1="http://schemas.microsoft.com/office/drawing/2015/9/8/chartex" xmlns:cx2="http://schemas.microsoft.com/office/drawing/2015/10/21/chartex" xmlns:cx3="http://schemas.microsoft.com/office/drawing/2016/5/9/chartex" xmlns:cx4="http://schemas.microsoft.com/office/drawing/2016/5/10/chartex" xmlns:cx5="http://schemas.microsoft.com/office/drawing/2016/5/11/chartex" xmlns:cx6="http://schemas.microsoft.com/office/drawing/2016/5/12/chartex" xmlns:cx7="http://schemas.microsoft.com/office/drawing/2016/5/13/chartex" xmlns:cx8="http://schemas.microsoft.com/office/drawing/2016/5/14/chartex" xmlns:mc="http://schemas.openxmlformats.org/markup-compatibility/2006" xmlns:aink="http://schemas.microsoft.com/office/drawing/2016/ink" xmlns:am3d="http://schemas.microsoft.com/office/drawing/2017/model3d" xmlns:o="urn:schemas-microsoft-com:office:office" xmlns:r="http://schemas.openxmlformats.org/officeDocument/2006/relationships" xmlns:m="http://schemas.openxmlformats.org/officeDocument/2006/math" xmlns:v="urn:schemas-microsoft-com:vml" xmlns:wp14="http://schemas.microsoft.com/office/word/2010/wordprocessingDrawing" xmlns:wp="http://schemas.openxmlformats.org/drawingml/2006/wordprocessingDrawing" xmlns:w10="urn:schemas-microsoft-com:office:word" xmlns:w="http://schemas.openxmlformats.org/wordprocessingml/2006/main" xmlns:w14="http://schemas.microsoft.com/office/word/2010/wordml" xmlns:w15="http://schemas.microsoft.com/office/word/2012/wordml" xmlns:w16cid="http://schemas.microsoft.com/office/word/2016/wordml/cid" xmlns:w16se="http://schemas.microsoft.com/office/word/2015/wordml/symex" xmlns:wpg="http://schemas.microsoft.com/office/word/2010/wordprocessingGroup" xmlns:wpi="http://schemas.microsoft.com/office/word/2010/wordprocessingInk" xmlns:wne="http://schemas.microsoft.com/office/word/2006/wordml" xmlns:wps="http://schemas.microsoft.com/office/word/2010/wordprocessingShape" mc:Ignorable="w14 w15 w16se w16cid wp14">
   <w:abstractNum w:abstractNumId="0" w15:restartNumberingAfterBreak="0">
     <w:nsid w:val="04F55EA8"/>
     <w:multiLevelType w:val="hybridMultilevel"/>
@@ -2263,7 +2082,7 @@
 </file>
 
 <file path=word/styles.xml><?xml version="1.0" encoding="utf-8"?>
-<w:styles xmlns:mc="http://schemas.openxmlformats.org/markup-compatibility/2006" xmlns:r="http://schemas.openxmlformats.org/officeDocument/2006/relationships" xmlns:w="http://schemas.openxmlformats.org/wordprocessingml/2006/main" xmlns:w14="http://schemas.microsoft.com/office/word/2010/wordml" xmlns:w15="http://schemas.microsoft.com/office/word/2012/wordml" xmlns:w16se="http://schemas.microsoft.com/office/word/2015/wordml/symex" mc:Ignorable="w14 w15 w16se">
+<w:styles xmlns:mc="http://schemas.openxmlformats.org/markup-compatibility/2006" xmlns:r="http://schemas.openxmlformats.org/officeDocument/2006/relationships" xmlns:w="http://schemas.openxmlformats.org/wordprocessingml/2006/main" xmlns:w14="http://schemas.microsoft.com/office/word/2010/wordml" xmlns:w15="http://schemas.microsoft.com/office/word/2012/wordml" xmlns:w16cid="http://schemas.microsoft.com/office/word/2016/wordml/cid" xmlns:w16se="http://schemas.microsoft.com/office/word/2015/wordml/symex" mc:Ignorable="w14 w15 w16se w16cid">
   <w:docDefaults>
     <w:rPrDefault>
       <w:rPr>
@@ -2279,7 +2098,7 @@
       </w:pPr>
     </w:pPrDefault>
   </w:docDefaults>
-  <w:latentStyles w:defLockedState="0" w:defUIPriority="99" w:defSemiHidden="0" w:defUnhideWhenUsed="0" w:defQFormat="0" w:count="371">
+  <w:latentStyles w:defLockedState="0" w:defUIPriority="99" w:defSemiHidden="0" w:defUnhideWhenUsed="0" w:defQFormat="0" w:count="375">
     <w:lsdException w:name="Normal" w:uiPriority="0" w:qFormat="1"/>
     <w:lsdException w:name="heading 1" w:uiPriority="9" w:qFormat="1"/>
     <w:lsdException w:name="heading 2" w:semiHidden="1" w:uiPriority="9" w:unhideWhenUsed="1" w:qFormat="1"/>
@@ -2385,7 +2204,6 @@
     <w:lsdException w:name="HTML Sample" w:semiHidden="1" w:unhideWhenUsed="1"/>
     <w:lsdException w:name="HTML Typewriter" w:semiHidden="1" w:unhideWhenUsed="1"/>
     <w:lsdException w:name="HTML Variable" w:semiHidden="1" w:unhideWhenUsed="1"/>
-    <w:lsdException w:name="Normal Table" w:semiHidden="1" w:unhideWhenUsed="1"/>
     <w:lsdException w:name="annotation subject" w:semiHidden="1" w:unhideWhenUsed="1"/>
     <w:lsdException w:name="No List" w:semiHidden="1" w:unhideWhenUsed="1"/>
     <w:lsdException w:name="Outline List 1" w:semiHidden="1" w:unhideWhenUsed="1"/>
@@ -2429,10 +2247,8 @@
     <w:lsdException w:name="Table Elegant" w:semiHidden="1" w:unhideWhenUsed="1"/>
     <w:lsdException w:name="Table Professional" w:semiHidden="1" w:unhideWhenUsed="1"/>
     <w:lsdException w:name="Table Subtle 1" w:semiHidden="1" w:unhideWhenUsed="1"/>
-    <w:lsdException w:name="Table Subtle 2" w:semiHidden="1" w:unhideWhenUsed="1"/>
     <w:lsdException w:name="Table Web 1" w:semiHidden="1" w:unhideWhenUsed="1"/>
     <w:lsdException w:name="Table Web 2" w:semiHidden="1" w:unhideWhenUsed="1"/>
-    <w:lsdException w:name="Table Web 3" w:semiHidden="1" w:unhideWhenUsed="1"/>
     <w:lsdException w:name="Balloon Text" w:semiHidden="1" w:unhideWhenUsed="1"/>
     <w:lsdException w:name="Table Grid" w:uiPriority="39"/>
     <w:lsdException w:name="Table Theme" w:semiHidden="1" w:unhideWhenUsed="1"/>
@@ -2651,6 +2467,10 @@
     <w:lsdException w:name="List Table 5 Dark Accent 6" w:uiPriority="50"/>
     <w:lsdException w:name="List Table 6 Colorful Accent 6" w:uiPriority="51"/>
     <w:lsdException w:name="List Table 7 Colorful Accent 6" w:uiPriority="52"/>
+    <w:lsdException w:name="Mention" w:semiHidden="1" w:unhideWhenUsed="1"/>
+    <w:lsdException w:name="Smart Hyperlink" w:semiHidden="1" w:unhideWhenUsed="1"/>
+    <w:lsdException w:name="Hashtag" w:semiHidden="1" w:unhideWhenUsed="1"/>
+    <w:lsdException w:name="Unresolved Mention" w:semiHidden="1" w:unhideWhenUsed="1"/>
   </w:latentStyles>
   <w:style w:type="paragraph" w:default="1" w:styleId="Normal">
     <w:name w:val="Normal"/>

</xml_diff>

<commit_message>
Plan de pruebas resubido correctamente. En el anterior commit no se hizo correctamente.
</commit_message>
<xml_diff>
--- a/Docs/Test Plans/Plan de pruebas.docx
+++ b/Docs/Test Plans/Plan de pruebas.docx
@@ -186,8 +186,6 @@
           <w:szCs w:val="24"/>
         </w:rPr>
       </w:pPr>
-      <w:bookmarkStart w:id="0" w:name="_GoBack"/>
-      <w:bookmarkEnd w:id="0"/>
     </w:p>
     <w:p>
       <w:pPr>
@@ -672,15 +670,13 @@
         </w:rPr>
         <w:t xml:space="preserve">Dado que la lista de funciones no se genera de manera </w:t>
       </w:r>
-      <w:proofErr w:type="gramStart"/>
-      <w:r>
-        <w:rPr>
-          <w:sz w:val="24"/>
-          <w:szCs w:val="24"/>
-        </w:rPr>
-        <w:t>dinámica</w:t>
-      </w:r>
-      <w:proofErr w:type="gramEnd"/>
+      <w:r>
+        <w:rPr>
+          <w:sz w:val="24"/>
+          <w:szCs w:val="24"/>
+        </w:rPr>
+        <w:t>dinámica,</w:t>
+      </w:r>
       <w:r>
         <w:rPr>
           <w:sz w:val="24"/>
@@ -954,14 +950,8 @@
           <w:szCs w:val="24"/>
         </w:rPr>
       </w:pPr>
-    </w:p>
-    <w:p>
-      <w:pPr>
-        <w:rPr>
-          <w:sz w:val="24"/>
-          <w:szCs w:val="24"/>
-        </w:rPr>
-      </w:pPr>
+      <w:bookmarkStart w:id="0" w:name="_GoBack"/>
+      <w:bookmarkEnd w:id="0"/>
     </w:p>
     <w:p>
       <w:pPr>
@@ -1078,38 +1068,38 @@
           <w:sz w:val="24"/>
           <w:szCs w:val="24"/>
         </w:rPr>
+        <w:t xml:space="preserve">U2. Comprobamos que se retira en caso de que estuviera presente el </w:t>
+      </w:r>
+      <w:proofErr w:type="spellStart"/>
+      <w:r>
+        <w:rPr>
+          <w:sz w:val="24"/>
+          <w:szCs w:val="24"/>
+        </w:rPr>
+        <w:t>progress</w:t>
+      </w:r>
+      <w:proofErr w:type="spellEnd"/>
+      <w:r>
+        <w:rPr>
+          <w:sz w:val="24"/>
+          <w:szCs w:val="24"/>
+        </w:rPr>
+        <w:t xml:space="preserve"> bar en caso de recibir el valor false.</w:t>
+      </w:r>
+    </w:p>
+    <w:p>
+      <w:pPr>
+        <w:rPr>
+          <w:sz w:val="24"/>
+          <w:szCs w:val="24"/>
+        </w:rPr>
+      </w:pPr>
+      <w:r>
+        <w:rPr>
+          <w:sz w:val="24"/>
+          <w:szCs w:val="24"/>
+        </w:rPr>
         <w:lastRenderedPageBreak/>
-        <w:t xml:space="preserve">U2. Comprobamos que se retira en caso de que estuviera presente el </w:t>
-      </w:r>
-      <w:proofErr w:type="spellStart"/>
-      <w:r>
-        <w:rPr>
-          <w:sz w:val="24"/>
-          <w:szCs w:val="24"/>
-        </w:rPr>
-        <w:t>progress</w:t>
-      </w:r>
-      <w:proofErr w:type="spellEnd"/>
-      <w:r>
-        <w:rPr>
-          <w:sz w:val="24"/>
-          <w:szCs w:val="24"/>
-        </w:rPr>
-        <w:t xml:space="preserve"> bar en caso de recibir el valor false.</w:t>
-      </w:r>
-    </w:p>
-    <w:p>
-      <w:pPr>
-        <w:rPr>
-          <w:sz w:val="24"/>
-          <w:szCs w:val="24"/>
-        </w:rPr>
-      </w:pPr>
-      <w:r>
-        <w:rPr>
-          <w:sz w:val="24"/>
-          <w:szCs w:val="24"/>
-        </w:rPr>
         <w:t xml:space="preserve">U3. Comprobamos que al ejecutar el método </w:t>
       </w:r>
       <w:proofErr w:type="spellStart"/>

</xml_diff>